<commit_message>
Commits from Google Drive before submission (publication stuff)
</commit_message>
<xml_diff>
--- a/notes/sDIC_Breakdown.docx
+++ b/notes/sDIC_Breakdown.docx
@@ -1,18 +1,49 @@
 
 <file path=word/document.xml><?xml version="1.0" encoding="utf-8"?>
-<w:document xmlns:wpc="http://schemas.microsoft.com/office/word/2010/wordprocessingCanvas" xmlns:mo="http://schemas.microsoft.com/office/mac/office/2008/main" xmlns:mc="http://schemas.openxmlformats.org/markup-compatibility/2006" xmlns:mv="urn:schemas-microsoft-com:mac:vml" xmlns:o="urn:schemas-microsoft-com:office:office" xmlns:r="http://schemas.openxmlformats.org/officeDocument/2006/relationships" xmlns:m="http://schemas.openxmlformats.org/officeDocument/2006/math" xmlns:v="urn:schemas-microsoft-com:vml" xmlns:wp14="http://schemas.microsoft.com/office/word/2010/wordprocessingDrawing" xmlns:wp="http://schemas.openxmlformats.org/drawingml/2006/wordprocessingDrawing" xmlns:w10="urn:schemas-microsoft-com:office:word" xmlns:w="http://schemas.openxmlformats.org/wordprocessingml/2006/main" xmlns:w14="http://schemas.microsoft.com/office/word/2010/wordml" xmlns:w15="http://schemas.microsoft.com/office/word/2012/wordml" xmlns:wpg="http://schemas.microsoft.com/office/word/2010/wordprocessingGroup" xmlns:wpi="http://schemas.microsoft.com/office/word/2010/wordprocessingInk" xmlns:wne="http://schemas.microsoft.com/office/word/2006/wordml" xmlns:wps="http://schemas.microsoft.com/office/word/2010/wordprocessingShape" mc:Ignorable="w14 w15 wp14">
+<w:document xmlns:wpc="http://schemas.microsoft.com/office/word/2010/wordprocessingCanvas" xmlns:cx="http://schemas.microsoft.com/office/drawing/2014/chartex" xmlns:cx1="http://schemas.microsoft.com/office/drawing/2015/9/8/chartex" xmlns:cx2="http://schemas.microsoft.com/office/drawing/2015/10/21/chartex" xmlns:cx3="http://schemas.microsoft.com/office/drawing/2016/5/9/chartex" xmlns:cx4="http://schemas.microsoft.com/office/drawing/2016/5/10/chartex" xmlns:cx5="http://schemas.microsoft.com/office/drawing/2016/5/11/chartex" xmlns:cx6="http://schemas.microsoft.com/office/drawing/2016/5/12/chartex" xmlns:cx7="http://schemas.microsoft.com/office/drawing/2016/5/13/chartex" xmlns:cx8="http://schemas.microsoft.com/office/drawing/2016/5/14/chartex" xmlns:mc="http://schemas.openxmlformats.org/markup-compatibility/2006" xmlns:aink="http://schemas.microsoft.com/office/drawing/2016/ink" xmlns:am3d="http://schemas.microsoft.com/office/drawing/2017/model3d" xmlns:o="urn:schemas-microsoft-com:office:office" xmlns:r="http://schemas.openxmlformats.org/officeDocument/2006/relationships" xmlns:m="http://schemas.openxmlformats.org/officeDocument/2006/math" xmlns:v="urn:schemas-microsoft-com:vml" xmlns:wp14="http://schemas.microsoft.com/office/word/2010/wordprocessingDrawing" xmlns:wp="http://schemas.openxmlformats.org/drawingml/2006/wordprocessingDrawing" xmlns:w10="urn:schemas-microsoft-com:office:word" xmlns:w="http://schemas.openxmlformats.org/wordprocessingml/2006/main" xmlns:w14="http://schemas.microsoft.com/office/word/2010/wordml" xmlns:w15="http://schemas.microsoft.com/office/word/2012/wordml" xmlns:w16cid="http://schemas.microsoft.com/office/word/2016/wordml/cid" xmlns:w16se="http://schemas.microsoft.com/office/word/2015/wordml/symex" xmlns:wpg="http://schemas.microsoft.com/office/word/2010/wordprocessingGroup" xmlns:wpi="http://schemas.microsoft.com/office/word/2010/wordprocessingInk" xmlns:wne="http://schemas.microsoft.com/office/word/2006/wordml" xmlns:wps="http://schemas.microsoft.com/office/word/2010/wordprocessingShape" mc:Ignorable="w14 w15 w16se w16cid wp14">
   <w:body>
     <w:p>
       <w:pPr>
+        <w:rPr>
+          <w:rFonts w:ascii="Times New Roman" w:eastAsia="Times New Roman" w:hAnsi="Times New Roman" w:cs="Times New Roman"/>
+          <w:b/>
+        </w:rPr>
+      </w:pPr>
+      <w:r>
+        <w:rPr>
+          <w:rFonts w:ascii="Times New Roman" w:eastAsia="Times New Roman" w:hAnsi="Times New Roman" w:cs="Times New Roman"/>
+          <w:b/>
+        </w:rPr>
+        <w:t>See Lovenduski et al. 2007</w:t>
+      </w:r>
+    </w:p>
+    <w:p>
+      <w:pPr>
         <w:jc w:val="center"/>
         <w:rPr>
           <w:u w:val="single"/>
         </w:rPr>
       </w:pPr>
-      <w:r>
+    </w:p>
+    <w:p>
+      <w:pPr>
+        <w:jc w:val="center"/>
         <w:rPr>
           <w:u w:val="single"/>
         </w:rPr>
+      </w:pPr>
+    </w:p>
+    <w:p>
+      <w:pPr>
+        <w:jc w:val="center"/>
+        <w:rPr>
+          <w:u w:val="single"/>
+        </w:rPr>
+      </w:pPr>
+      <w:r>
+        <w:rPr>
+          <w:u w:val="single"/>
+        </w:rPr>
         <w:t>sDIC Breakdown</w:t>
       </w:r>
     </w:p>
@@ -51,186 +82,221 @@
         <w:jc w:val="center"/>
         <w:rPr>
           <w:rFonts w:eastAsiaTheme="minorEastAsia"/>
-        </w:rPr>
-      </w:pPr>
-      <m:oMathPara>
-        <m:oMath>
-          <m:f>
-            <m:fPr>
-              <m:ctrlPr>
-                <w:rPr>
-                  <w:rFonts w:ascii="Cambria Math" w:hAnsi="Cambria Math"/>
-                  <w:i/>
-                </w:rPr>
-              </m:ctrlPr>
-            </m:fPr>
-            <m:num>
-              <m:r>
-                <w:rPr>
-                  <w:rFonts w:ascii="Cambria Math" w:hAnsi="Cambria Math"/>
-                </w:rPr>
-                <m:t>d(sDI</m:t>
-              </m:r>
-              <m:sSup>
-                <m:sSupPr>
-                  <m:ctrlPr>
-                    <w:rPr>
-                      <w:rFonts w:ascii="Cambria Math" w:hAnsi="Cambria Math"/>
-                      <w:i/>
-                    </w:rPr>
-                  </m:ctrlPr>
-                </m:sSupPr>
-                <m:e>
-                  <m:r>
-                    <w:rPr>
-                      <w:rFonts w:ascii="Cambria Math" w:hAnsi="Cambria Math"/>
-                    </w:rPr>
-                    <m:t>C</m:t>
-                  </m:r>
-                </m:e>
-                <m:sup>
-                  <m:r>
-                    <w:rPr>
-                      <w:rFonts w:ascii="Cambria Math" w:hAnsi="Cambria Math"/>
-                    </w:rPr>
-                    <m:t>'</m:t>
-                  </m:r>
-                </m:sup>
-              </m:sSup>
-              <m:r>
-                <w:rPr>
-                  <w:rFonts w:ascii="Cambria Math" w:hAnsi="Cambria Math"/>
-                </w:rPr>
-                <m:t>)</m:t>
-              </m:r>
-            </m:num>
-            <m:den>
-              <m:r>
-                <w:rPr>
-                  <w:rFonts w:ascii="Cambria Math" w:hAnsi="Cambria Math"/>
-                </w:rPr>
-                <m:t>dt</m:t>
-              </m:r>
-            </m:den>
-          </m:f>
-          <m:r>
-            <w:rPr>
-              <w:rFonts w:ascii="Cambria Math" w:hAnsi="Cambria Math"/>
-            </w:rPr>
-            <m:t>=</m:t>
-          </m:r>
-          <m:sSub>
-            <m:sSubPr>
-              <m:ctrlPr>
-                <w:rPr>
-                  <w:rFonts w:ascii="Cambria Math" w:hAnsi="Cambria Math"/>
-                  <w:i/>
-                </w:rPr>
-              </m:ctrlPr>
-            </m:sSubPr>
-            <m:e>
-              <m:r>
-                <w:rPr>
-                  <w:rFonts w:ascii="Cambria Math" w:hAnsi="Cambria Math"/>
-                </w:rPr>
-                <m:t>J'</m:t>
-              </m:r>
-            </m:e>
-            <m:sub>
-              <m:r>
-                <w:rPr>
-                  <w:rFonts w:ascii="Cambria Math" w:hAnsi="Cambria Math"/>
-                </w:rPr>
-                <m:t>circ</m:t>
-              </m:r>
-            </m:sub>
-          </m:sSub>
-          <m:r>
-            <w:rPr>
-              <w:rFonts w:ascii="Cambria Math" w:hAnsi="Cambria Math"/>
-            </w:rPr>
-            <m:t>-</m:t>
-          </m:r>
-          <m:sSub>
-            <m:sSubPr>
-              <m:ctrlPr>
-                <w:rPr>
-                  <w:rFonts w:ascii="Cambria Math" w:hAnsi="Cambria Math"/>
-                  <w:i/>
-                </w:rPr>
-              </m:ctrlPr>
-            </m:sSubPr>
-            <m:e>
-              <m:sSup>
-                <m:sSupPr>
-                  <m:ctrlPr>
-                    <w:rPr>
-                      <w:rFonts w:ascii="Cambria Math" w:hAnsi="Cambria Math"/>
-                      <w:i/>
-                    </w:rPr>
-                  </m:ctrlPr>
-                </m:sSupPr>
-                <m:e>
-                  <m:r>
-                    <w:rPr>
-                      <w:rFonts w:ascii="Cambria Math" w:hAnsi="Cambria Math"/>
-                    </w:rPr>
-                    <m:t>J</m:t>
-                  </m:r>
-                </m:e>
-                <m:sup>
-                  <m:r>
-                    <w:rPr>
-                      <w:rFonts w:ascii="Cambria Math" w:hAnsi="Cambria Math"/>
-                    </w:rPr>
-                    <m:t>'</m:t>
-                  </m:r>
-                </m:sup>
-              </m:sSup>
-            </m:e>
-            <m:sub>
-              <m:r>
-                <w:rPr>
-                  <w:rFonts w:ascii="Cambria Math" w:hAnsi="Cambria Math"/>
-                </w:rPr>
-                <m:t>bio</m:t>
-              </m:r>
-            </m:sub>
-          </m:sSub>
-          <m:r>
-            <w:rPr>
-              <w:rFonts w:ascii="Cambria Math" w:hAnsi="Cambria Math"/>
-            </w:rPr>
-            <m:t>-</m:t>
-          </m:r>
-          <m:sSub>
-            <m:sSubPr>
-              <m:ctrlPr>
-                <w:rPr>
-                  <w:rFonts w:ascii="Cambria Math" w:hAnsi="Cambria Math"/>
-                  <w:i/>
-                </w:rPr>
-              </m:ctrlPr>
-            </m:sSubPr>
-            <m:e>
-              <m:r>
-                <w:rPr>
-                  <w:rFonts w:ascii="Cambria Math" w:hAnsi="Cambria Math"/>
-                </w:rPr>
-                <m:t>J'</m:t>
-              </m:r>
-            </m:e>
-            <m:sub>
-              <m:r>
-                <w:rPr>
-                  <w:rFonts w:ascii="Cambria Math" w:hAnsi="Cambria Math"/>
-                </w:rPr>
-                <m:t>ex</m:t>
-              </m:r>
-            </m:sub>
-          </m:sSub>
-        </m:oMath>
-      </m:oMathPara>
+          <w:b/>
+        </w:rPr>
+      </w:pPr>
+      <m:oMath>
+        <m:f>
+          <m:fPr>
+            <m:ctrlPr>
+              <w:rPr>
+                <w:rFonts w:ascii="Cambria Math" w:hAnsi="Cambria Math"/>
+                <w:i/>
+              </w:rPr>
+            </m:ctrlPr>
+          </m:fPr>
+          <m:num>
+            <m:r>
+              <w:rPr>
+                <w:rFonts w:ascii="Cambria Math" w:hAnsi="Cambria Math"/>
+              </w:rPr>
+              <m:t>d(sDI</m:t>
+            </m:r>
+            <m:sSup>
+              <m:sSupPr>
+                <m:ctrlPr>
+                  <w:rPr>
+                    <w:rFonts w:ascii="Cambria Math" w:hAnsi="Cambria Math"/>
+                    <w:i/>
+                  </w:rPr>
+                </m:ctrlPr>
+              </m:sSupPr>
+              <m:e>
+                <m:r>
+                  <w:rPr>
+                    <w:rFonts w:ascii="Cambria Math" w:hAnsi="Cambria Math"/>
+                  </w:rPr>
+                  <m:t>C</m:t>
+                </m:r>
+              </m:e>
+              <m:sup>
+                <m:r>
+                  <w:rPr>
+                    <w:rFonts w:ascii="Cambria Math" w:hAnsi="Cambria Math"/>
+                  </w:rPr>
+                  <m:t>'</m:t>
+                </m:r>
+              </m:sup>
+            </m:sSup>
+            <m:r>
+              <w:rPr>
+                <w:rFonts w:ascii="Cambria Math" w:hAnsi="Cambria Math"/>
+              </w:rPr>
+              <m:t>)</m:t>
+            </m:r>
+          </m:num>
+          <m:den>
+            <m:r>
+              <w:rPr>
+                <w:rFonts w:ascii="Cambria Math" w:hAnsi="Cambria Math"/>
+              </w:rPr>
+              <m:t>dt</m:t>
+            </m:r>
+          </m:den>
+        </m:f>
+        <m:r>
+          <w:rPr>
+            <w:rFonts w:ascii="Cambria Math" w:hAnsi="Cambria Math"/>
+          </w:rPr>
+          <m:t>=</m:t>
+        </m:r>
+        <m:sSub>
+          <m:sSubPr>
+            <m:ctrlPr>
+              <w:rPr>
+                <w:rFonts w:ascii="Cambria Math" w:hAnsi="Cambria Math"/>
+                <w:i/>
+              </w:rPr>
+            </m:ctrlPr>
+          </m:sSubPr>
+          <m:e>
+            <m:r>
+              <w:rPr>
+                <w:rFonts w:ascii="Cambria Math" w:hAnsi="Cambria Math"/>
+              </w:rPr>
+              <m:t>J'</m:t>
+            </m:r>
+          </m:e>
+          <m:sub>
+            <m:r>
+              <w:rPr>
+                <w:rFonts w:ascii="Cambria Math" w:hAnsi="Cambria Math"/>
+              </w:rPr>
+              <m:t>circ</m:t>
+            </m:r>
+          </m:sub>
+        </m:sSub>
+        <m:r>
+          <m:rPr>
+            <m:sty m:val="bi"/>
+          </m:rPr>
+          <w:rPr>
+            <w:rFonts w:ascii="Cambria Math" w:hAnsi="Cambria Math"/>
+          </w:rPr>
+          <m:t>+</m:t>
+        </m:r>
+        <m:sSub>
+          <m:sSubPr>
+            <m:ctrlPr>
+              <w:rPr>
+                <w:rFonts w:ascii="Cambria Math" w:hAnsi="Cambria Math"/>
+                <w:b/>
+                <w:i/>
+                <w:highlight w:val="yellow"/>
+              </w:rPr>
+            </m:ctrlPr>
+          </m:sSubPr>
+          <m:e>
+            <m:sSup>
+              <m:sSupPr>
+                <m:ctrlPr>
+                  <w:rPr>
+                    <w:rFonts w:ascii="Cambria Math" w:hAnsi="Cambria Math"/>
+                    <w:b/>
+                    <w:i/>
+                    <w:highlight w:val="yellow"/>
+                  </w:rPr>
+                </m:ctrlPr>
+              </m:sSupPr>
+              <m:e>
+                <m:r>
+                  <m:rPr>
+                    <m:sty m:val="bi"/>
+                  </m:rPr>
+                  <w:rPr>
+                    <w:rFonts w:ascii="Cambria Math" w:hAnsi="Cambria Math"/>
+                    <w:highlight w:val="yellow"/>
+                  </w:rPr>
+                  <m:t>J</m:t>
+                </m:r>
+              </m:e>
+              <m:sup>
+                <m:r>
+                  <m:rPr>
+                    <m:sty m:val="bi"/>
+                  </m:rPr>
+                  <w:rPr>
+                    <w:rFonts w:ascii="Cambria Math" w:hAnsi="Cambria Math"/>
+                    <w:highlight w:val="yellow"/>
+                  </w:rPr>
+                  <m:t>'</m:t>
+                </m:r>
+              </m:sup>
+            </m:sSup>
+          </m:e>
+          <m:sub>
+            <m:r>
+              <m:rPr>
+                <m:sty m:val="bi"/>
+              </m:rPr>
+              <w:rPr>
+                <w:rFonts w:ascii="Cambria Math" w:hAnsi="Cambria Math"/>
+                <w:highlight w:val="yellow"/>
+              </w:rPr>
+              <m:t>bio</m:t>
+            </m:r>
+          </m:sub>
+        </m:sSub>
+        <m:r>
+          <m:rPr>
+            <m:sty m:val="bi"/>
+          </m:rPr>
+          <w:rPr>
+            <w:rFonts w:ascii="Cambria Math" w:hAnsi="Cambria Math"/>
+          </w:rPr>
+          <m:t>**+</m:t>
+        </m:r>
+        <m:sSub>
+          <m:sSubPr>
+            <m:ctrlPr>
+              <w:rPr>
+                <w:rFonts w:ascii="Cambria Math" w:hAnsi="Cambria Math"/>
+                <w:b/>
+                <w:i/>
+              </w:rPr>
+            </m:ctrlPr>
+          </m:sSubPr>
+          <m:e>
+            <m:r>
+              <m:rPr>
+                <m:sty m:val="bi"/>
+              </m:rPr>
+              <w:rPr>
+                <w:rFonts w:ascii="Cambria Math" w:hAnsi="Cambria Math"/>
+              </w:rPr>
+              <m:t>J'</m:t>
+            </m:r>
+          </m:e>
+          <m:sub>
+            <m:r>
+              <m:rPr>
+                <m:sty m:val="bi"/>
+              </m:rPr>
+              <w:rPr>
+                <w:rFonts w:ascii="Cambria Math" w:hAnsi="Cambria Math"/>
+              </w:rPr>
+              <m:t>ex</m:t>
+            </m:r>
+          </m:sub>
+        </m:sSub>
+      </m:oMath>
+      <w:r>
+        <w:rPr>
+          <w:rFonts w:eastAsiaTheme="minorEastAsia"/>
+          <w:b/>
+        </w:rPr>
+        <w:t>*</w:t>
+      </w:r>
     </w:p>
     <w:p>
       <w:pPr>
@@ -383,8 +449,6 @@
         </w:rPr>
         <w:t xml:space="preserve"> Remove the ensemble mean to generate anomalies.</w:t>
       </w:r>
-      <w:bookmarkStart w:id="0" w:name="_GoBack"/>
-      <w:bookmarkEnd w:id="0"/>
     </w:p>
     <w:p/>
     <w:p>
@@ -465,6 +529,12 @@
         </w:rPr>
         <w:t xml:space="preserve"> minus ensemble mean.</w:t>
       </w:r>
+      <w:r>
+        <w:rPr>
+          <w:rFonts w:eastAsiaTheme="minorEastAsia"/>
+        </w:rPr>
+        <w:t xml:space="preserve"> Divide by 100m for unit consistency (see Lovenduski et al. 2007)</w:t>
+      </w:r>
     </w:p>
     <w:p/>
     <w:p>
@@ -597,6 +667,225 @@
       <w:r>
         <w:t>contribution of each term to the sDIC anomaly.</w:t>
       </w:r>
+    </w:p>
+    <w:p>
+      <w:pPr>
+        <w:pStyle w:val="ListParagraph"/>
+      </w:pPr>
+    </w:p>
+    <w:p/>
+    <w:p>
+      <w:pPr>
+        <w:rPr>
+          <w:b/>
+        </w:rPr>
+      </w:pPr>
+      <w:r>
+        <w:t>*</w:t>
+      </w:r>
+      <w:r>
+        <w:rPr>
+          <w:b/>
+        </w:rPr>
+        <w:t xml:space="preserve">J’ex is positive for my study although Nikki’s was negative. This is because I inverted the sign of CO2 flux and thus a positive FG_CO2 adds DIC to the ocean. </w:t>
+      </w:r>
+    </w:p>
+    <w:p>
+      <w:pPr>
+        <w:rPr>
+          <w:b/>
+        </w:rPr>
+      </w:pPr>
+      <w:r>
+        <w:rPr>
+          <w:b/>
+        </w:rPr>
+        <w:t>**</w:t>
+      </w:r>
+      <w:r>
+        <w:rPr>
+          <w:b/>
+        </w:rPr>
+        <w:t>Also positive because Jbio in CESM is source-sink. So positive is source of DIC to water column.</w:t>
+      </w:r>
+    </w:p>
+    <w:p>
+      <w:pPr>
+        <w:pBdr>
+          <w:bottom w:val="single" w:sz="6" w:space="1" w:color="auto"/>
+        </w:pBdr>
+      </w:pPr>
+    </w:p>
+    <w:p/>
+    <w:p>
+      <w:pPr>
+        <w:jc w:val="center"/>
+      </w:pPr>
+      <w:r>
+        <w:t>Unit Stuff</w:t>
+      </w:r>
+    </w:p>
+    <w:p>
+      <w:pPr>
+        <w:jc w:val="center"/>
+      </w:pPr>
+    </w:p>
+    <w:p>
+      <w:pPr>
+        <w:pStyle w:val="ListParagraph"/>
+        <w:numPr>
+          <w:ilvl w:val="0"/>
+          <w:numId w:val="2"/>
+        </w:numPr>
+      </w:pPr>
+      <w:r>
+        <w:t>dsDIC/dt – native units are mmol/m</w:t>
+      </w:r>
+      <w:r>
+        <w:rPr>
+          <w:vertAlign w:val="superscript"/>
+        </w:rPr>
+        <w:t>2</w:t>
+      </w:r>
+      <w:r>
+        <w:t>/month (since gradient was done on monthly time series). Multiply by 12/10</w:t>
+      </w:r>
+      <w:r>
+        <w:rPr>
+          <w:vertAlign w:val="superscript"/>
+        </w:rPr>
+        <w:t>3</w:t>
+      </w:r>
+      <w:r>
+        <w:t xml:space="preserve"> to convert to </w:t>
+      </w:r>
+      <w:r>
+        <w:rPr>
+          <w:b/>
+        </w:rPr>
+        <w:t>mol/m</w:t>
+      </w:r>
+      <w:r>
+        <w:rPr>
+          <w:b/>
+          <w:vertAlign w:val="superscript"/>
+        </w:rPr>
+        <w:t>2</w:t>
+      </w:r>
+      <w:r>
+        <w:rPr>
+          <w:b/>
+        </w:rPr>
+        <w:t>/yr</w:t>
+      </w:r>
+    </w:p>
+    <w:p>
+      <w:pPr>
+        <w:pStyle w:val="ListParagraph"/>
+        <w:numPr>
+          <w:ilvl w:val="0"/>
+          <w:numId w:val="2"/>
+        </w:numPr>
+      </w:pPr>
+      <w:r>
+        <w:t>J</w:t>
+      </w:r>
+      <w:r>
+        <w:rPr>
+          <w:vertAlign w:val="subscript"/>
+        </w:rPr>
+        <w:t>bio</w:t>
+      </w:r>
+      <w:r>
+        <w:t xml:space="preserve"> </w:t>
+      </w:r>
+      <w:r>
+        <w:t xml:space="preserve">-- </w:t>
+      </w:r>
+      <w:r>
+        <w:t>native units are mmol/m</w:t>
+      </w:r>
+      <w:r>
+        <w:rPr>
+          <w:vertAlign w:val="superscript"/>
+        </w:rPr>
+        <w:t>3</w:t>
+      </w:r>
+      <w:r>
+        <w:t xml:space="preserve"> cm/s </w:t>
+      </w:r>
+      <w:r>
+        <w:sym w:font="Wingdings" w:char="F0E0"/>
+      </w:r>
+      <w:r>
+        <w:t xml:space="preserve"> multiply by (60*60*24*365) / 10</w:t>
+      </w:r>
+      <w:r>
+        <w:rPr>
+          <w:vertAlign w:val="superscript"/>
+        </w:rPr>
+        <w:t>5</w:t>
+      </w:r>
+      <w:r>
+        <w:t xml:space="preserve"> to go to </w:t>
+      </w:r>
+      <w:r>
+        <w:rPr>
+          <w:b/>
+        </w:rPr>
+        <w:t>mol/m</w:t>
+      </w:r>
+      <w:r>
+        <w:rPr>
+          <w:b/>
+          <w:vertAlign w:val="superscript"/>
+        </w:rPr>
+        <w:t>2</w:t>
+      </w:r>
+      <w:r>
+        <w:rPr>
+          <w:b/>
+        </w:rPr>
+        <w:t>/yr</w:t>
+      </w:r>
+      <w:r>
+        <w:t xml:space="preserve">. </w:t>
+      </w:r>
+    </w:p>
+    <w:p>
+      <w:pPr>
+        <w:pStyle w:val="ListParagraph"/>
+        <w:numPr>
+          <w:ilvl w:val="0"/>
+          <w:numId w:val="2"/>
+        </w:numPr>
+      </w:pPr>
+      <w:r>
+        <w:t>J</w:t>
+      </w:r>
+      <w:r>
+        <w:rPr>
+          <w:vertAlign w:val="subscript"/>
+        </w:rPr>
+        <w:t>ex</w:t>
+      </w:r>
+      <w:r>
+        <w:t xml:space="preserve"> – native units are mol/m</w:t>
+      </w:r>
+      <w:r>
+        <w:rPr>
+          <w:vertAlign w:val="superscript"/>
+        </w:rPr>
+        <w:t>2</w:t>
+      </w:r>
+      <w:r>
+        <w:t>/</w:t>
+      </w:r>
+      <w:r>
+        <w:t>yr</w:t>
+      </w:r>
+      <w:bookmarkStart w:id="0" w:name="_GoBack"/>
+      <w:bookmarkEnd w:id="0"/>
     </w:p>
     <w:sectPr>
       <w:pgSz w:w="12240" w:h="15840"/>
@@ -609,8 +898,97 @@
 </file>
 
 <file path=word/numbering.xml><?xml version="1.0" encoding="utf-8"?>
-<w:numbering xmlns:wpc="http://schemas.microsoft.com/office/word/2010/wordprocessingCanvas" xmlns:mo="http://schemas.microsoft.com/office/mac/office/2008/main" xmlns:mc="http://schemas.openxmlformats.org/markup-compatibility/2006" xmlns:mv="urn:schemas-microsoft-com:mac:vml" xmlns:o="urn:schemas-microsoft-com:office:office" xmlns:r="http://schemas.openxmlformats.org/officeDocument/2006/relationships" xmlns:m="http://schemas.openxmlformats.org/officeDocument/2006/math" xmlns:v="urn:schemas-microsoft-com:vml" xmlns:wp14="http://schemas.microsoft.com/office/word/2010/wordprocessingDrawing" xmlns:wp="http://schemas.openxmlformats.org/drawingml/2006/wordprocessingDrawing" xmlns:w10="urn:schemas-microsoft-com:office:word" xmlns:w="http://schemas.openxmlformats.org/wordprocessingml/2006/main" xmlns:w14="http://schemas.microsoft.com/office/word/2010/wordml" xmlns:w15="http://schemas.microsoft.com/office/word/2012/wordml" xmlns:wpg="http://schemas.microsoft.com/office/word/2010/wordprocessingGroup" xmlns:wpi="http://schemas.microsoft.com/office/word/2010/wordprocessingInk" xmlns:wne="http://schemas.microsoft.com/office/word/2006/wordml" xmlns:wps="http://schemas.microsoft.com/office/word/2010/wordprocessingShape" mc:Ignorable="w14 w15 wp14">
-  <w:abstractNum w:abstractNumId="0">
+<w:numbering xmlns:wpc="http://schemas.microsoft.com/office/word/2010/wordprocessingCanvas" xmlns:cx="http://schemas.microsoft.com/office/drawing/2014/chartex" xmlns:cx1="http://schemas.microsoft.com/office/drawing/2015/9/8/chartex" xmlns:cx2="http://schemas.microsoft.com/office/drawing/2015/10/21/chartex" xmlns:cx3="http://schemas.microsoft.com/office/drawing/2016/5/9/chartex" xmlns:cx4="http://schemas.microsoft.com/office/drawing/2016/5/10/chartex" xmlns:cx5="http://schemas.microsoft.com/office/drawing/2016/5/11/chartex" xmlns:cx6="http://schemas.microsoft.com/office/drawing/2016/5/12/chartex" xmlns:cx7="http://schemas.microsoft.com/office/drawing/2016/5/13/chartex" xmlns:cx8="http://schemas.microsoft.com/office/drawing/2016/5/14/chartex" xmlns:mc="http://schemas.openxmlformats.org/markup-compatibility/2006" xmlns:aink="http://schemas.microsoft.com/office/drawing/2016/ink" xmlns:am3d="http://schemas.microsoft.com/office/drawing/2017/model3d" xmlns:o="urn:schemas-microsoft-com:office:office" xmlns:r="http://schemas.openxmlformats.org/officeDocument/2006/relationships" xmlns:m="http://schemas.openxmlformats.org/officeDocument/2006/math" xmlns:v="urn:schemas-microsoft-com:vml" xmlns:wp14="http://schemas.microsoft.com/office/word/2010/wordprocessingDrawing" xmlns:wp="http://schemas.openxmlformats.org/drawingml/2006/wordprocessingDrawing" xmlns:w10="urn:schemas-microsoft-com:office:word" xmlns:w="http://schemas.openxmlformats.org/wordprocessingml/2006/main" xmlns:w14="http://schemas.microsoft.com/office/word/2010/wordml" xmlns:w15="http://schemas.microsoft.com/office/word/2012/wordml" xmlns:w16cid="http://schemas.microsoft.com/office/word/2016/wordml/cid" xmlns:w16se="http://schemas.microsoft.com/office/word/2015/wordml/symex" xmlns:wpg="http://schemas.microsoft.com/office/word/2010/wordprocessingGroup" xmlns:wpi="http://schemas.microsoft.com/office/word/2010/wordprocessingInk" xmlns:wne="http://schemas.microsoft.com/office/word/2006/wordml" xmlns:wps="http://schemas.microsoft.com/office/word/2010/wordprocessingShape" mc:Ignorable="w14 w15 w16se w16cid wp14">
+  <w:abstractNum w:abstractNumId="0" w15:restartNumberingAfterBreak="0">
+    <w:nsid w:val="41133AC7"/>
+    <w:multiLevelType w:val="hybridMultilevel"/>
+    <w:tmpl w:val="C854CB6A"/>
+    <w:lvl w:ilvl="0" w:tplc="0409000F">
+      <w:start w:val="1"/>
+      <w:numFmt w:val="decimal"/>
+      <w:lvlText w:val="%1."/>
+      <w:lvlJc w:val="left"/>
+      <w:pPr>
+        <w:ind w:left="720" w:hanging="360"/>
+      </w:pPr>
+      <w:rPr>
+        <w:rFonts w:hint="default"/>
+      </w:rPr>
+    </w:lvl>
+    <w:lvl w:ilvl="1" w:tplc="04090019" w:tentative="1">
+      <w:start w:val="1"/>
+      <w:numFmt w:val="lowerLetter"/>
+      <w:lvlText w:val="%2."/>
+      <w:lvlJc w:val="left"/>
+      <w:pPr>
+        <w:ind w:left="1440" w:hanging="360"/>
+      </w:pPr>
+    </w:lvl>
+    <w:lvl w:ilvl="2" w:tplc="0409001B" w:tentative="1">
+      <w:start w:val="1"/>
+      <w:numFmt w:val="lowerRoman"/>
+      <w:lvlText w:val="%3."/>
+      <w:lvlJc w:val="right"/>
+      <w:pPr>
+        <w:ind w:left="2160" w:hanging="180"/>
+      </w:pPr>
+    </w:lvl>
+    <w:lvl w:ilvl="3" w:tplc="0409000F" w:tentative="1">
+      <w:start w:val="1"/>
+      <w:numFmt w:val="decimal"/>
+      <w:lvlText w:val="%4."/>
+      <w:lvlJc w:val="left"/>
+      <w:pPr>
+        <w:ind w:left="2880" w:hanging="360"/>
+      </w:pPr>
+    </w:lvl>
+    <w:lvl w:ilvl="4" w:tplc="04090019" w:tentative="1">
+      <w:start w:val="1"/>
+      <w:numFmt w:val="lowerLetter"/>
+      <w:lvlText w:val="%5."/>
+      <w:lvlJc w:val="left"/>
+      <w:pPr>
+        <w:ind w:left="3600" w:hanging="360"/>
+      </w:pPr>
+    </w:lvl>
+    <w:lvl w:ilvl="5" w:tplc="0409001B" w:tentative="1">
+      <w:start w:val="1"/>
+      <w:numFmt w:val="lowerRoman"/>
+      <w:lvlText w:val="%6."/>
+      <w:lvlJc w:val="right"/>
+      <w:pPr>
+        <w:ind w:left="4320" w:hanging="180"/>
+      </w:pPr>
+    </w:lvl>
+    <w:lvl w:ilvl="6" w:tplc="0409000F" w:tentative="1">
+      <w:start w:val="1"/>
+      <w:numFmt w:val="decimal"/>
+      <w:lvlText w:val="%7."/>
+      <w:lvlJc w:val="left"/>
+      <w:pPr>
+        <w:ind w:left="5040" w:hanging="360"/>
+      </w:pPr>
+    </w:lvl>
+    <w:lvl w:ilvl="7" w:tplc="04090019" w:tentative="1">
+      <w:start w:val="1"/>
+      <w:numFmt w:val="lowerLetter"/>
+      <w:lvlText w:val="%8."/>
+      <w:lvlJc w:val="left"/>
+      <w:pPr>
+        <w:ind w:left="5760" w:hanging="360"/>
+      </w:pPr>
+    </w:lvl>
+    <w:lvl w:ilvl="8" w:tplc="0409001B" w:tentative="1">
+      <w:start w:val="1"/>
+      <w:numFmt w:val="lowerRoman"/>
+      <w:lvlText w:val="%9."/>
+      <w:lvlJc w:val="right"/>
+      <w:pPr>
+        <w:ind w:left="6480" w:hanging="180"/>
+      </w:pPr>
+    </w:lvl>
+  </w:abstractNum>
+  <w:abstractNum w:abstractNumId="1" w15:restartNumberingAfterBreak="0">
     <w:nsid w:val="4D782C18"/>
     <w:multiLevelType w:val="hybridMultilevel"/>
     <w:tmpl w:val="A5F40032"/>
@@ -700,13 +1078,16 @@
     </w:lvl>
   </w:abstractNum>
   <w:num w:numId="1">
+    <w:abstractNumId w:val="1"/>
+  </w:num>
+  <w:num w:numId="2">
     <w:abstractNumId w:val="0"/>
   </w:num>
 </w:numbering>
 </file>
 
 <file path=word/styles.xml><?xml version="1.0" encoding="utf-8"?>
-<w:styles xmlns:mc="http://schemas.openxmlformats.org/markup-compatibility/2006" xmlns:r="http://schemas.openxmlformats.org/officeDocument/2006/relationships" xmlns:w="http://schemas.openxmlformats.org/wordprocessingml/2006/main" xmlns:w14="http://schemas.microsoft.com/office/word/2010/wordml" xmlns:w15="http://schemas.microsoft.com/office/word/2012/wordml" mc:Ignorable="w14 w15">
+<w:styles xmlns:mc="http://schemas.openxmlformats.org/markup-compatibility/2006" xmlns:r="http://schemas.openxmlformats.org/officeDocument/2006/relationships" xmlns:w="http://schemas.openxmlformats.org/wordprocessingml/2006/main" xmlns:w14="http://schemas.microsoft.com/office/word/2010/wordml" xmlns:w15="http://schemas.microsoft.com/office/word/2012/wordml" xmlns:w16cid="http://schemas.microsoft.com/office/word/2016/wordml/cid" xmlns:w16se="http://schemas.microsoft.com/office/word/2015/wordml/symex" mc:Ignorable="w14 w15 w16se w16cid">
   <w:docDefaults>
     <w:rPrDefault>
       <w:rPr>
@@ -718,7 +1099,7 @@
     </w:rPrDefault>
     <w:pPrDefault/>
   </w:docDefaults>
-  <w:latentStyles w:defLockedState="0" w:defUIPriority="99" w:defSemiHidden="0" w:defUnhideWhenUsed="0" w:defQFormat="0" w:count="382">
+  <w:latentStyles w:defLockedState="0" w:defUIPriority="99" w:defSemiHidden="0" w:defUnhideWhenUsed="0" w:defQFormat="0" w:count="375">
     <w:lsdException w:name="Normal" w:uiPriority="0" w:qFormat="1"/>
     <w:lsdException w:name="heading 1" w:uiPriority="9" w:qFormat="1"/>
     <w:lsdException w:name="heading 2" w:semiHidden="1" w:uiPriority="9" w:unhideWhenUsed="1" w:qFormat="1"/>
@@ -875,15 +1256,6 @@
     <w:lsdException w:name="Balloon Text" w:semiHidden="1" w:unhideWhenUsed="1"/>
     <w:lsdException w:name="Table Grid" w:uiPriority="39"/>
     <w:lsdException w:name="Table Theme" w:semiHidden="1" w:unhideWhenUsed="1"/>
-    <w:lsdException w:name="Note Level 1" w:semiHidden="1" w:unhideWhenUsed="1"/>
-    <w:lsdException w:name="Note Level 2" w:semiHidden="1" w:unhideWhenUsed="1"/>
-    <w:lsdException w:name="Note Level 3" w:semiHidden="1" w:unhideWhenUsed="1"/>
-    <w:lsdException w:name="Note Level 4" w:semiHidden="1" w:unhideWhenUsed="1"/>
-    <w:lsdException w:name="Note Level 5" w:semiHidden="1" w:unhideWhenUsed="1"/>
-    <w:lsdException w:name="Note Level 6" w:semiHidden="1" w:unhideWhenUsed="1"/>
-    <w:lsdException w:name="Note Level 7" w:semiHidden="1" w:unhideWhenUsed="1"/>
-    <w:lsdException w:name="Note Level 8" w:semiHidden="1" w:unhideWhenUsed="1"/>
-    <w:lsdException w:name="Note Level 9" w:semiHidden="1" w:unhideWhenUsed="1"/>
     <w:lsdException w:name="Placeholder Text" w:semiHidden="1"/>
     <w:lsdException w:name="No Spacing" w:uiPriority="1" w:qFormat="1"/>
     <w:lsdException w:name="Light Shading" w:uiPriority="60"/>

</xml_diff>